<commit_message>
Documentation update. Agenda JAD.
</commit_message>
<xml_diff>
--- a/docs/Documentación/Agenda JAD.docx
+++ b/docs/Documentación/Agenda JAD.docx
@@ -3,6 +3,545 @@
 <w:document xmlns:wpc="http://schemas.microsoft.com/office/word/2010/wordprocessingCanvas" xmlns:mc="http://schemas.openxmlformats.org/markup-compatibility/2006" xmlns:o="urn:schemas-microsoft-com:office:office" xmlns:r="http://schemas.openxmlformats.org/officeDocument/2006/relationships" xmlns:m="http://schemas.openxmlformats.org/officeDocument/2006/math" xmlns:v="urn:schemas-microsoft-com:vml" xmlns:wp14="http://schemas.microsoft.com/office/word/2010/wordprocessingDrawing" xmlns:wp="http://schemas.openxmlformats.org/drawingml/2006/wordprocessingDrawing" xmlns:w10="urn:schemas-microsoft-com:office:word" xmlns:w="http://schemas.openxmlformats.org/wordprocessingml/2006/main" xmlns:w14="http://schemas.microsoft.com/office/word/2010/wordml" xmlns:wpg="http://schemas.microsoft.com/office/word/2010/wordprocessingGroup" xmlns:wpi="http://schemas.microsoft.com/office/word/2010/wordprocessingInk" xmlns:wne="http://schemas.microsoft.com/office/word/2006/wordml" xmlns:wps="http://schemas.microsoft.com/office/word/2010/wordprocessingShape" mc:Ignorable="w14 wp14">
   <w:background w:color="FFFFFF"/>
   <w:body>
+    <w:p>
+      <w:bookmarkStart w:id="0" w:name="__RefHeading___Toc5865_879629870"/>
+      <w:bookmarkEnd w:id="0"/>
+      <w:r>
+        <w:rPr>
+          <w:noProof/>
+        </w:rPr>
+        <w:drawing>
+          <wp:anchor distT="0" distB="0" distL="0" distR="0" simplePos="0" relativeHeight="251659264" behindDoc="0" locked="0" layoutInCell="1" allowOverlap="1" wp14:anchorId="3B5B0BF5" wp14:editId="2EE689DA">
+            <wp:simplePos x="0" y="0"/>
+            <wp:positionH relativeFrom="column">
+              <wp:posOffset>1835785</wp:posOffset>
+            </wp:positionH>
+            <wp:positionV relativeFrom="paragraph">
+              <wp:posOffset>-97790</wp:posOffset>
+            </wp:positionV>
+            <wp:extent cx="1704340" cy="1421130"/>
+            <wp:effectExtent l="0" t="0" r="0" b="7620"/>
+            <wp:wrapSquare wrapText="bothSides"/>
+            <wp:docPr id="1" name="Imagen 1"/>
+            <wp:cNvGraphicFramePr>
+              <a:graphicFrameLocks xmlns:a="http://schemas.openxmlformats.org/drawingml/2006/main" noChangeAspect="1"/>
+            </wp:cNvGraphicFramePr>
+            <a:graphic xmlns:a="http://schemas.openxmlformats.org/drawingml/2006/main">
+              <a:graphicData uri="http://schemas.openxmlformats.org/drawingml/2006/picture">
+                <pic:pic xmlns:pic="http://schemas.openxmlformats.org/drawingml/2006/picture">
+                  <pic:nvPicPr>
+                    <pic:cNvPr id="0" name="Picture 2"/>
+                    <pic:cNvPicPr>
+                      <a:picLocks noChangeAspect="1" noChangeArrowheads="1"/>
+                    </pic:cNvPicPr>
+                  </pic:nvPicPr>
+                  <pic:blipFill>
+                    <a:blip r:embed="rId6">
+                      <a:extLst>
+                        <a:ext uri="{28A0092B-C50C-407E-A947-70E740481C1C}">
+                          <a14:useLocalDpi xmlns:a14="http://schemas.microsoft.com/office/drawing/2010/main" val="0"/>
+                        </a:ext>
+                      </a:extLst>
+                    </a:blip>
+                    <a:srcRect l="-41" t="-50" r="-41" b="-50"/>
+                    <a:stretch>
+                      <a:fillRect/>
+                    </a:stretch>
+                  </pic:blipFill>
+                  <pic:spPr bwMode="auto">
+                    <a:xfrm>
+                      <a:off x="0" y="0"/>
+                      <a:ext cx="1704340" cy="1421130"/>
+                    </a:xfrm>
+                    <a:prstGeom prst="rect">
+                      <a:avLst/>
+                    </a:prstGeom>
+                    <a:solidFill>
+                      <a:srgbClr val="FFFFFF"/>
+                    </a:solidFill>
+                    <a:ln>
+                      <a:noFill/>
+                    </a:ln>
+                  </pic:spPr>
+                </pic:pic>
+              </a:graphicData>
+            </a:graphic>
+            <wp14:sizeRelH relativeFrom="page">
+              <wp14:pctWidth>0</wp14:pctWidth>
+            </wp14:sizeRelH>
+            <wp14:sizeRelV relativeFrom="page">
+              <wp14:pctHeight>0</wp14:pctHeight>
+            </wp14:sizeRelV>
+          </wp:anchor>
+        </w:drawing>
+      </w:r>
+      <w:r>
+        <w:rPr>
+          <w:noProof/>
+        </w:rPr>
+        <w:drawing>
+          <wp:anchor distT="0" distB="0" distL="0" distR="0" simplePos="0" relativeHeight="251660288" behindDoc="0" locked="0" layoutInCell="1" allowOverlap="1" wp14:anchorId="5D432D7C" wp14:editId="7534DE36">
+            <wp:simplePos x="0" y="0"/>
+            <wp:positionH relativeFrom="margin">
+              <wp:posOffset>-789940</wp:posOffset>
+            </wp:positionH>
+            <wp:positionV relativeFrom="paragraph">
+              <wp:posOffset>-680720</wp:posOffset>
+            </wp:positionV>
+            <wp:extent cx="6895465" cy="585470"/>
+            <wp:effectExtent l="0" t="0" r="635" b="5080"/>
+            <wp:wrapSquare wrapText="largest"/>
+            <wp:docPr id="2" name="Imagen 2"/>
+            <wp:cNvGraphicFramePr>
+              <a:graphicFrameLocks xmlns:a="http://schemas.openxmlformats.org/drawingml/2006/main" noChangeAspect="1"/>
+            </wp:cNvGraphicFramePr>
+            <a:graphic xmlns:a="http://schemas.openxmlformats.org/drawingml/2006/main">
+              <a:graphicData uri="http://schemas.openxmlformats.org/drawingml/2006/picture">
+                <pic:pic xmlns:pic="http://schemas.openxmlformats.org/drawingml/2006/picture">
+                  <pic:nvPicPr>
+                    <pic:cNvPr id="0" name="Picture 3"/>
+                    <pic:cNvPicPr>
+                      <a:picLocks noChangeAspect="1" noChangeArrowheads="1"/>
+                    </pic:cNvPicPr>
+                  </pic:nvPicPr>
+                  <pic:blipFill>
+                    <a:blip r:embed="rId7">
+                      <a:extLst>
+                        <a:ext uri="{28A0092B-C50C-407E-A947-70E740481C1C}">
+                          <a14:useLocalDpi xmlns:a14="http://schemas.microsoft.com/office/drawing/2010/main" val="0"/>
+                        </a:ext>
+                      </a:extLst>
+                    </a:blip>
+                    <a:srcRect l="-6" t="-81" r="-6" b="-81"/>
+                    <a:stretch>
+                      <a:fillRect/>
+                    </a:stretch>
+                  </pic:blipFill>
+                  <pic:spPr bwMode="auto">
+                    <a:xfrm>
+                      <a:off x="0" y="0"/>
+                      <a:ext cx="6895465" cy="585470"/>
+                    </a:xfrm>
+                    <a:prstGeom prst="rect">
+                      <a:avLst/>
+                    </a:prstGeom>
+                    <a:solidFill>
+                      <a:srgbClr val="FFFFFF"/>
+                    </a:solidFill>
+                    <a:ln>
+                      <a:noFill/>
+                    </a:ln>
+                  </pic:spPr>
+                </pic:pic>
+              </a:graphicData>
+            </a:graphic>
+            <wp14:sizeRelH relativeFrom="page">
+              <wp14:pctWidth>0</wp14:pctWidth>
+            </wp14:sizeRelH>
+            <wp14:sizeRelV relativeFrom="page">
+              <wp14:pctHeight>0</wp14:pctHeight>
+            </wp14:sizeRelV>
+          </wp:anchor>
+        </w:drawing>
+      </w:r>
+    </w:p>
+    <w:p/>
+    <w:p>
+      <w:pPr>
+        <w:jc w:val="center"/>
+      </w:pPr>
+    </w:p>
+    <w:p>
+      <w:pPr>
+        <w:spacing w:after="117"/>
+        <w:ind w:left="10" w:right="66" w:hanging="10"/>
+        <w:jc w:val="center"/>
+        <w:rPr>
+          <w:b/>
+        </w:rPr>
+      </w:pPr>
+    </w:p>
+    <w:p>
+      <w:pPr>
+        <w:spacing w:after="117"/>
+        <w:ind w:left="10" w:right="66" w:hanging="10"/>
+        <w:jc w:val="center"/>
+        <w:rPr>
+          <w:b/>
+        </w:rPr>
+      </w:pPr>
+    </w:p>
+    <w:p>
+      <w:pPr>
+        <w:spacing w:after="117"/>
+        <w:ind w:left="10" w:right="66" w:hanging="10"/>
+        <w:jc w:val="center"/>
+        <w:rPr>
+          <w:b/>
+        </w:rPr>
+      </w:pPr>
+    </w:p>
+    <w:p>
+      <w:pPr>
+        <w:jc w:val="center"/>
+        <w:rPr>
+          <w:b/>
+        </w:rPr>
+      </w:pPr>
+    </w:p>
+    <w:p>
+      <w:pPr>
+        <w:jc w:val="center"/>
+      </w:pPr>
+      <w:r>
+        <w:rPr>
+          <w:b/>
+        </w:rPr>
+        <w:t>Programa Nacional De Formación En Informática</w:t>
+      </w:r>
+    </w:p>
+    <w:p>
+      <w:pPr>
+        <w:jc w:val="center"/>
+        <w:rPr>
+          <w:b/>
+        </w:rPr>
+      </w:pPr>
+    </w:p>
+    <w:p/>
+    <w:p/>
+    <w:p/>
+    <w:p/>
+    <w:p>
+      <w:pPr>
+        <w:spacing w:line="360" w:lineRule="auto"/>
+        <w:jc w:val="center"/>
+        <w:rPr>
+          <w:sz w:val="28"/>
+          <w:szCs w:val="28"/>
+        </w:rPr>
+      </w:pPr>
+    </w:p>
+    <w:p>
+      <w:pPr>
+        <w:spacing w:line="360" w:lineRule="auto"/>
+        <w:jc w:val="center"/>
+        <w:rPr>
+          <w:sz w:val="28"/>
+          <w:szCs w:val="28"/>
+        </w:rPr>
+      </w:pPr>
+    </w:p>
+    <w:p>
+      <w:pPr>
+        <w:spacing w:line="360" w:lineRule="auto"/>
+        <w:jc w:val="center"/>
+        <w:rPr>
+          <w:sz w:val="28"/>
+          <w:szCs w:val="28"/>
+        </w:rPr>
+      </w:pPr>
+    </w:p>
+    <w:p>
+      <w:pPr>
+        <w:spacing w:line="360" w:lineRule="auto"/>
+        <w:jc w:val="center"/>
+        <w:rPr>
+          <w:sz w:val="28"/>
+          <w:szCs w:val="28"/>
+        </w:rPr>
+      </w:pPr>
+      <w:r>
+        <w:rPr>
+          <w:sz w:val="28"/>
+          <w:szCs w:val="28"/>
+        </w:rPr>
+        <w:t xml:space="preserve">Sistema para la Gerencia  de la </w:t>
+      </w:r>
+      <w:r>
+        <w:rPr>
+          <w:sz w:val="28"/>
+          <w:szCs w:val="28"/>
+        </w:rPr>
+        <w:t xml:space="preserve">Empresa </w:t>
+      </w:r>
+    </w:p>
+    <w:p>
+      <w:pPr>
+        <w:spacing w:line="360" w:lineRule="auto"/>
+        <w:jc w:val="center"/>
+        <w:rPr>
+          <w:sz w:val="28"/>
+          <w:szCs w:val="28"/>
+        </w:rPr>
+      </w:pPr>
+      <w:bookmarkStart w:id="1" w:name="_GoBack"/>
+      <w:bookmarkEnd w:id="1"/>
+      <w:r>
+        <w:rPr>
+          <w:sz w:val="28"/>
+          <w:szCs w:val="28"/>
+          <w:lang w:val="en-US"/>
+        </w:rPr>
+        <w:t>“</w:t>
+      </w:r>
+      <w:proofErr w:type="spellStart"/>
+      <w:r>
+        <w:rPr>
+          <w:sz w:val="28"/>
+          <w:szCs w:val="28"/>
+          <w:lang w:val="en-US"/>
+        </w:rPr>
+        <w:t>World&amp;Computer</w:t>
+      </w:r>
+      <w:proofErr w:type="spellEnd"/>
+      <w:r>
+        <w:rPr>
+          <w:sz w:val="28"/>
+          <w:szCs w:val="28"/>
+          <w:lang w:val="en-US"/>
+        </w:rPr>
+        <w:t xml:space="preserve"> C.A.”</w:t>
+      </w:r>
+    </w:p>
+    <w:p>
+      <w:pPr>
+        <w:spacing w:line="360" w:lineRule="auto"/>
+        <w:jc w:val="center"/>
+        <w:rPr>
+          <w:lang w:val="en-US"/>
+        </w:rPr>
+      </w:pPr>
+    </w:p>
+    <w:p>
+      <w:pPr>
+        <w:spacing w:line="360" w:lineRule="auto"/>
+        <w:jc w:val="center"/>
+        <w:rPr>
+          <w:lang w:val="en-US"/>
+        </w:rPr>
+      </w:pPr>
+    </w:p>
+    <w:p>
+      <w:pPr>
+        <w:spacing w:line="360" w:lineRule="auto"/>
+        <w:jc w:val="center"/>
+        <w:rPr>
+          <w:lang w:val="en-US"/>
+        </w:rPr>
+      </w:pPr>
+    </w:p>
+    <w:p>
+      <w:pPr>
+        <w:spacing w:line="360" w:lineRule="auto"/>
+        <w:jc w:val="center"/>
+        <w:rPr>
+          <w:sz w:val="28"/>
+          <w:szCs w:val="28"/>
+          <w:lang w:val="en-US"/>
+        </w:rPr>
+      </w:pPr>
+    </w:p>
+    <w:p>
+      <w:pPr>
+        <w:spacing w:line="360" w:lineRule="auto"/>
+        <w:jc w:val="right"/>
+      </w:pPr>
+      <w:r>
+        <w:rPr>
+          <w:b/>
+        </w:rPr>
+        <w:t>PARTICIPANTES:</w:t>
+      </w:r>
+    </w:p>
+    <w:p>
+      <w:pPr>
+        <w:tabs>
+          <w:tab w:val="left" w:pos="5025"/>
+        </w:tabs>
+        <w:spacing w:line="360" w:lineRule="auto"/>
+        <w:jc w:val="right"/>
+      </w:pPr>
+      <w:proofErr w:type="spellStart"/>
+      <w:r>
+        <w:t>Arrieche</w:t>
+      </w:r>
+      <w:proofErr w:type="spellEnd"/>
+      <w:r>
+        <w:t xml:space="preserve"> Jesús C.I 26.540.950.</w:t>
+      </w:r>
+    </w:p>
+    <w:p>
+      <w:pPr>
+        <w:tabs>
+          <w:tab w:val="left" w:pos="5025"/>
+        </w:tabs>
+        <w:spacing w:line="360" w:lineRule="auto"/>
+        <w:jc w:val="right"/>
+      </w:pPr>
+      <w:r>
+        <w:tab/>
+        <w:t xml:space="preserve">Díaz </w:t>
+      </w:r>
+      <w:proofErr w:type="spellStart"/>
+      <w:r>
+        <w:t>Josnery</w:t>
+      </w:r>
+      <w:proofErr w:type="spellEnd"/>
+      <w:r>
+        <w:t xml:space="preserve"> C.I 26.945.214.</w:t>
+      </w:r>
+    </w:p>
+    <w:p>
+      <w:pPr>
+        <w:tabs>
+          <w:tab w:val="left" w:pos="5025"/>
+        </w:tabs>
+        <w:spacing w:line="360" w:lineRule="auto"/>
+        <w:jc w:val="right"/>
+      </w:pPr>
+      <w:r>
+        <w:t>Gordillo Tomas C.I 22.322.504</w:t>
+      </w:r>
+    </w:p>
+    <w:p>
+      <w:pPr>
+        <w:tabs>
+          <w:tab w:val="left" w:pos="5025"/>
+        </w:tabs>
+        <w:spacing w:line="360" w:lineRule="auto"/>
+        <w:jc w:val="right"/>
+      </w:pPr>
+      <w:r>
+        <w:t xml:space="preserve">Noguera </w:t>
+      </w:r>
+      <w:proofErr w:type="spellStart"/>
+      <w:r>
+        <w:t>Hector</w:t>
+      </w:r>
+      <w:proofErr w:type="spellEnd"/>
+      <w:r>
+        <w:t xml:space="preserve"> C.I 27.349.264. </w:t>
+      </w:r>
+    </w:p>
+    <w:p>
+      <w:pPr>
+        <w:tabs>
+          <w:tab w:val="left" w:pos="5025"/>
+        </w:tabs>
+        <w:spacing w:line="360" w:lineRule="auto"/>
+        <w:jc w:val="right"/>
+      </w:pPr>
+      <w:proofErr w:type="spellStart"/>
+      <w:r>
+        <w:t>Ramirez</w:t>
+      </w:r>
+      <w:proofErr w:type="spellEnd"/>
+      <w:r>
+        <w:t xml:space="preserve"> Carlos C.I 28.566.432.</w:t>
+      </w:r>
+    </w:p>
+    <w:p>
+      <w:pPr>
+        <w:spacing w:line="360" w:lineRule="auto"/>
+        <w:jc w:val="right"/>
+      </w:pPr>
+      <w:r>
+        <w:rPr>
+          <w:b/>
+        </w:rPr>
+        <w:t xml:space="preserve">TUTOR ASESOR: </w:t>
+      </w:r>
+      <w:r>
+        <w:t>Pura Castillo.</w:t>
+      </w:r>
+    </w:p>
+    <w:p>
+      <w:pPr>
+        <w:spacing w:line="360" w:lineRule="auto"/>
+        <w:jc w:val="right"/>
+      </w:pPr>
+      <w:r>
+        <w:rPr>
+          <w:b/>
+        </w:rPr>
+        <w:t xml:space="preserve">TUTOR EXTERNO: </w:t>
+      </w:r>
+      <w:proofErr w:type="spellStart"/>
+      <w:r>
+        <w:t>Ayrons</w:t>
+      </w:r>
+      <w:proofErr w:type="spellEnd"/>
+      <w:r>
+        <w:t xml:space="preserve"> Rea.</w:t>
+      </w:r>
+    </w:p>
+    <w:p>
+      <w:pPr>
+        <w:rPr>
+          <w:b/>
+        </w:rPr>
+      </w:pPr>
+    </w:p>
+    <w:p>
+      <w:pPr>
+        <w:jc w:val="center"/>
+        <w:rPr>
+          <w:b/>
+        </w:rPr>
+      </w:pPr>
+    </w:p>
+    <w:p>
+      <w:pPr>
+        <w:jc w:val="center"/>
+        <w:rPr>
+          <w:b/>
+        </w:rPr>
+      </w:pPr>
+    </w:p>
+    <w:p>
+      <w:pPr>
+        <w:jc w:val="center"/>
+        <w:rPr>
+          <w:b/>
+        </w:rPr>
+      </w:pPr>
+    </w:p>
+    <w:p>
+      <w:pPr>
+        <w:jc w:val="center"/>
+        <w:rPr>
+          <w:b/>
+        </w:rPr>
+      </w:pPr>
+    </w:p>
+    <w:p>
+      <w:pPr>
+        <w:jc w:val="center"/>
+        <w:rPr>
+          <w:b/>
+        </w:rPr>
+      </w:pPr>
+    </w:p>
+    <w:p>
+      <w:pPr>
+        <w:jc w:val="center"/>
+        <w:rPr>
+          <w:b/>
+        </w:rPr>
+      </w:pPr>
+    </w:p>
+    <w:p>
+      <w:pPr>
+        <w:jc w:val="center"/>
+      </w:pPr>
+      <w:r>
+        <w:rPr>
+          <w:b/>
+        </w:rPr>
+        <w:t>Barquisimeto, 2020.</w:t>
+      </w:r>
+    </w:p>
     <w:p>
       <w:pPr>
         <w:pStyle w:val="Ttulo"/>
@@ -12,12 +551,31 @@
           <w:sz w:val="36"/>
           <w:szCs w:val="36"/>
         </w:rPr>
+        <w:sectPr>
+          <w:pgSz w:w="11906" w:h="16838"/>
+          <w:pgMar w:top="1440" w:right="1440" w:bottom="1440" w:left="1440" w:header="720" w:footer="720" w:gutter="0"/>
+          <w:pgNumType w:start="1"/>
+          <w:cols w:space="720"/>
+          <w:docGrid w:linePitch="299"/>
+        </w:sectPr>
+      </w:pPr>
+    </w:p>
+    <w:p>
+      <w:pPr>
+        <w:pStyle w:val="Ttulo"/>
+        <w:contextualSpacing w:val="0"/>
+        <w:jc w:val="center"/>
+        <w:rPr>
+          <w:sz w:val="36"/>
+          <w:szCs w:val="36"/>
+        </w:rPr>
       </w:pPr>
       <w:r>
         <w:rPr>
           <w:sz w:val="36"/>
           <w:szCs w:val="36"/>
         </w:rPr>
+        <w:lastRenderedPageBreak/>
         <w:t>Cuadro</w:t>
       </w:r>
       <w:r>
@@ -248,13 +806,30 @@
             <w:pPr>
               <w:jc w:val="center"/>
             </w:pPr>
-            <w:r>
-              <w:t>Josnery Díaz</w:t>
+            <w:proofErr w:type="spellStart"/>
+            <w:r>
+              <w:t>Josnery</w:t>
+            </w:r>
+            <w:proofErr w:type="spellEnd"/>
+            <w:r>
+              <w:t xml:space="preserve"> Díaz</w:t>
             </w:r>
             <w:r>
               <w:br/>
-              <w:t>Jesus Arrieche</w:t>
-            </w:r>
+            </w:r>
+            <w:proofErr w:type="spellStart"/>
+            <w:r>
+              <w:t>Jesus</w:t>
+            </w:r>
+            <w:proofErr w:type="spellEnd"/>
+            <w:r>
+              <w:t xml:space="preserve"> </w:t>
+            </w:r>
+            <w:proofErr w:type="spellStart"/>
+            <w:r>
+              <w:t>Arrieche</w:t>
+            </w:r>
+            <w:proofErr w:type="spellEnd"/>
           </w:p>
         </w:tc>
         <w:tc>
@@ -320,16 +895,31 @@
               <w:jc w:val="center"/>
             </w:pPr>
             <w:r>
-              <w:t>Carlos Ramirez</w:t>
-            </w:r>
+              <w:t xml:space="preserve">Carlos </w:t>
+            </w:r>
+            <w:proofErr w:type="spellStart"/>
+            <w:r>
+              <w:t>Ramirez</w:t>
+            </w:r>
+            <w:proofErr w:type="spellEnd"/>
           </w:p>
           <w:p>
             <w:pPr>
               <w:jc w:val="center"/>
             </w:pPr>
-            <w:r>
-              <w:t>Jesus Arrieche</w:t>
-            </w:r>
+            <w:proofErr w:type="spellStart"/>
+            <w:r>
+              <w:t>Jesus</w:t>
+            </w:r>
+            <w:proofErr w:type="spellEnd"/>
+            <w:r>
+              <w:t xml:space="preserve"> </w:t>
+            </w:r>
+            <w:proofErr w:type="spellStart"/>
+            <w:r>
+              <w:t>Arrieche</w:t>
+            </w:r>
+            <w:proofErr w:type="spellEnd"/>
           </w:p>
         </w:tc>
         <w:tc>
@@ -400,15 +990,25 @@
               <w:jc w:val="center"/>
             </w:pPr>
             <w:r>
-              <w:t>Carlos Ramirez</w:t>
-            </w:r>
+              <w:t xml:space="preserve">Carlos </w:t>
+            </w:r>
+            <w:proofErr w:type="spellStart"/>
+            <w:r>
+              <w:t>Ramirez</w:t>
+            </w:r>
+            <w:proofErr w:type="spellEnd"/>
           </w:p>
           <w:p>
             <w:pPr>
               <w:jc w:val="center"/>
             </w:pPr>
-            <w:r>
-              <w:t>Hector Noguera</w:t>
+            <w:proofErr w:type="spellStart"/>
+            <w:r>
+              <w:t>Hector</w:t>
+            </w:r>
+            <w:proofErr w:type="spellEnd"/>
+            <w:r>
+              <w:t xml:space="preserve"> Noguera</w:t>
             </w:r>
           </w:p>
           <w:p>
@@ -439,8 +1039,13 @@
               </w:rPr>
             </w:pPr>
             <w:r>
-              <w:t>Definen la arquitectura del hardware y del software que se utilizara en el desarrollo del proyecto, crearan los modelos del negocio y del sistema utilizando UML como herramienta de modelado de datos además de crear las GUI’s</w:t>
-            </w:r>
+              <w:t xml:space="preserve">Definen la arquitectura del hardware y del software que se utilizara en el desarrollo del proyecto, crearan los modelos del negocio y del sistema utilizando UML como herramienta de modelado de datos además de crear las </w:t>
+            </w:r>
+            <w:proofErr w:type="spellStart"/>
+            <w:r>
+              <w:t>GUI’s</w:t>
+            </w:r>
+            <w:proofErr w:type="spellEnd"/>
           </w:p>
         </w:tc>
       </w:tr>
@@ -482,16 +1087,31 @@
             <w:pPr>
               <w:jc w:val="center"/>
             </w:pPr>
-            <w:r>
-              <w:t>Jesus Arrieche</w:t>
-            </w:r>
+            <w:proofErr w:type="spellStart"/>
+            <w:r>
+              <w:t>Jesus</w:t>
+            </w:r>
+            <w:proofErr w:type="spellEnd"/>
+            <w:r>
+              <w:t xml:space="preserve"> </w:t>
+            </w:r>
+            <w:proofErr w:type="spellStart"/>
+            <w:r>
+              <w:t>Arrieche</w:t>
+            </w:r>
+            <w:proofErr w:type="spellEnd"/>
           </w:p>
           <w:p>
             <w:pPr>
               <w:jc w:val="center"/>
             </w:pPr>
-            <w:r>
-              <w:t>Josnery Díaz</w:t>
+            <w:proofErr w:type="spellStart"/>
+            <w:r>
+              <w:t>Josnery</w:t>
+            </w:r>
+            <w:proofErr w:type="spellEnd"/>
+            <w:r>
+              <w:t xml:space="preserve"> Díaz</w:t>
             </w:r>
           </w:p>
           <w:p>
@@ -503,15 +1123,25 @@
             </w:r>
             <w:r>
               <w:br/>
-              <w:t>Carlos Ramirez</w:t>
-            </w:r>
+              <w:t xml:space="preserve">Carlos </w:t>
+            </w:r>
+            <w:proofErr w:type="spellStart"/>
+            <w:r>
+              <w:t>Ramirez</w:t>
+            </w:r>
+            <w:proofErr w:type="spellEnd"/>
           </w:p>
           <w:p>
             <w:pPr>
               <w:jc w:val="center"/>
             </w:pPr>
-            <w:r>
-              <w:t>Hector Noguera</w:t>
+            <w:proofErr w:type="spellStart"/>
+            <w:r>
+              <w:t>Hector</w:t>
+            </w:r>
+            <w:proofErr w:type="spellEnd"/>
+            <w:r>
+              <w:t xml:space="preserve"> Noguera</w:t>
             </w:r>
           </w:p>
         </w:tc>
@@ -562,9 +1192,11 @@
               <w:spacing w:line="240" w:lineRule="auto"/>
               <w:jc w:val="center"/>
             </w:pPr>
+            <w:proofErr w:type="spellStart"/>
             <w:r>
               <w:t>Testers</w:t>
             </w:r>
+            <w:proofErr w:type="spellEnd"/>
           </w:p>
         </w:tc>
         <w:tc>
@@ -585,12 +1217,28 @@
                 <w:lang w:val="es-ES"/>
               </w:rPr>
             </w:pPr>
+            <w:proofErr w:type="spellStart"/>
             <w:r>
               <w:rPr>
                 <w:lang w:val="es-ES"/>
               </w:rPr>
-              <w:t>Jesus Arrieche</w:t>
-            </w:r>
+              <w:t>Jesus</w:t>
+            </w:r>
+            <w:proofErr w:type="spellEnd"/>
+            <w:r>
+              <w:rPr>
+                <w:lang w:val="es-ES"/>
+              </w:rPr>
+              <w:t xml:space="preserve"> </w:t>
+            </w:r>
+            <w:proofErr w:type="spellStart"/>
+            <w:r>
+              <w:rPr>
+                <w:lang w:val="es-ES"/>
+              </w:rPr>
+              <w:t>Arrieche</w:t>
+            </w:r>
+            <w:proofErr w:type="spellEnd"/>
           </w:p>
           <w:p>
             <w:pPr>
@@ -599,11 +1247,19 @@
                 <w:lang w:val="es-ES"/>
               </w:rPr>
             </w:pPr>
+            <w:proofErr w:type="spellStart"/>
             <w:r>
               <w:rPr>
                 <w:lang w:val="es-ES"/>
               </w:rPr>
-              <w:t>Hector Noguera</w:t>
+              <w:t>Hector</w:t>
+            </w:r>
+            <w:proofErr w:type="spellEnd"/>
+            <w:r>
+              <w:rPr>
+                <w:lang w:val="es-ES"/>
+              </w:rPr>
+              <w:t xml:space="preserve"> Noguera</w:t>
             </w:r>
           </w:p>
         </w:tc>
@@ -754,8 +1410,13 @@
               <w:spacing w:line="240" w:lineRule="auto"/>
               <w:jc w:val="center"/>
             </w:pPr>
-            <w:r>
-              <w:t>Ayrons Rea</w:t>
+            <w:proofErr w:type="spellStart"/>
+            <w:r>
+              <w:t>Ayrons</w:t>
+            </w:r>
+            <w:proofErr w:type="spellEnd"/>
+            <w:r>
+              <w:t xml:space="preserve"> Rea</w:t>
             </w:r>
           </w:p>
         </w:tc>
@@ -787,8 +1448,8 @@
     </w:tbl>
     <w:p/>
     <w:p>
-      <w:bookmarkStart w:id="0" w:name="_f4qesitbvbtk" w:colFirst="0" w:colLast="0"/>
-      <w:bookmarkEnd w:id="0"/>
+      <w:bookmarkStart w:id="2" w:name="_f4qesitbvbtk" w:colFirst="0" w:colLast="0"/>
+      <w:bookmarkEnd w:id="2"/>
     </w:p>
     <w:p>
       <w:pPr>
@@ -1009,7 +1670,15 @@
               <w:jc w:val="both"/>
             </w:pPr>
             <w:r>
-              <w:t>Diagnosticar  la situación actual en  la empresa “World&amp;Computer C.A.”</w:t>
+              <w:t>Diagnosticar  la situación actual en  la empresa “</w:t>
+            </w:r>
+            <w:proofErr w:type="spellStart"/>
+            <w:r>
+              <w:t>World&amp;Computer</w:t>
+            </w:r>
+            <w:proofErr w:type="spellEnd"/>
+            <w:r>
+              <w:t xml:space="preserve"> C.A.”</w:t>
             </w:r>
           </w:p>
         </w:tc>
@@ -1037,13 +1706,7 @@
               <w:rPr>
                 <w:bCs/>
               </w:rPr>
-              <w:t>Entrevista realizada al gerente de la empresa para recopilación de los requerimientos</w:t>
-            </w:r>
-            <w:r>
-              <w:rPr>
-                <w:bCs/>
-              </w:rPr>
-              <w:t>.</w:t>
+              <w:t>Entrevista realizada al gerente de la empresa para recopilación de los requerimientos.</w:t>
             </w:r>
           </w:p>
           <w:p>
@@ -1064,7 +1727,21 @@
               <w:rPr>
                 <w:bCs/>
               </w:rPr>
-              <w:t>Recopilación de información sobre “World&amp;Computer C.A.”</w:t>
+              <w:t>Recopilación de información sobre “</w:t>
+            </w:r>
+            <w:proofErr w:type="spellStart"/>
+            <w:r>
+              <w:rPr>
+                <w:bCs/>
+              </w:rPr>
+              <w:t>World&amp;Computer</w:t>
+            </w:r>
+            <w:proofErr w:type="spellEnd"/>
+            <w:r>
+              <w:rPr>
+                <w:bCs/>
+              </w:rPr>
+              <w:t xml:space="preserve"> C.A.”</w:t>
             </w:r>
           </w:p>
         </w:tc>
@@ -1162,7 +1839,15 @@
               </w:rPr>
             </w:pPr>
             <w:r>
-              <w:t>Diseñar un Sistema para la Gerencia de  la empresa “World&amp;Computer C.A.”</w:t>
+              <w:t>Diseñar un Sistema para la Gerencia de  la empresa “</w:t>
+            </w:r>
+            <w:proofErr w:type="spellStart"/>
+            <w:r>
+              <w:t>World&amp;Computer</w:t>
+            </w:r>
+            <w:proofErr w:type="spellEnd"/>
+            <w:r>
+              <w:t xml:space="preserve"> C.A.”</w:t>
             </w:r>
           </w:p>
         </w:tc>
@@ -1267,13 +1952,7 @@
               <w:rPr>
                 <w:color w:val="auto"/>
               </w:rPr>
-              <w:t>Est</w:t>
-            </w:r>
-            <w:r>
-              <w:rPr>
-                <w:color w:val="auto"/>
-              </w:rPr>
-              <w:t>udio de módulos y requisitos del sistema</w:t>
+              <w:t>Estudio de módulos y requisitos del sistema</w:t>
             </w:r>
           </w:p>
         </w:tc>
@@ -1335,7 +2014,15 @@
               </w:rPr>
             </w:pPr>
             <w:r>
-              <w:t>Desarrollar el Sistema para la Gerencia de la empresa “World&amp;Computer C.A.”</w:t>
+              <w:t>Desarrollar el Sistema para la Gerencia de la empresa “</w:t>
+            </w:r>
+            <w:proofErr w:type="spellStart"/>
+            <w:r>
+              <w:t>World&amp;Computer</w:t>
+            </w:r>
+            <w:proofErr w:type="spellEnd"/>
+            <w:r>
+              <w:t xml:space="preserve"> C.A.”</w:t>
             </w:r>
           </w:p>
         </w:tc>
@@ -1486,7 +2173,15 @@
             </w:r>
             <w:r>
               <w:lastRenderedPageBreak/>
-              <w:t>Gerencia de la empresa “World&amp;Computer C.A.”</w:t>
+              <w:t>Gerencia de la empresa “</w:t>
+            </w:r>
+            <w:proofErr w:type="spellStart"/>
+            <w:r>
+              <w:t>World&amp;Computer</w:t>
+            </w:r>
+            <w:proofErr w:type="spellEnd"/>
+            <w:r>
+              <w:t xml:space="preserve"> C.A.”</w:t>
             </w:r>
           </w:p>
         </w:tc>
@@ -1613,7 +2308,15 @@
               <w:jc w:val="both"/>
             </w:pPr>
             <w:r>
-              <w:t>Instalar el Sistema para la Gerencia de la empresa “World&amp;Computer C.A.”</w:t>
+              <w:t>Instalar el Sistema para la Gerencia de la empresa “</w:t>
+            </w:r>
+            <w:proofErr w:type="spellStart"/>
+            <w:r>
+              <w:t>World&amp;Computer</w:t>
+            </w:r>
+            <w:proofErr w:type="spellEnd"/>
+            <w:r>
+              <w:t xml:space="preserve"> C.A.”</w:t>
             </w:r>
           </w:p>
         </w:tc>
@@ -1669,8 +2372,6 @@
             <w:r>
               <w:t>Capacitación en el manejo del sistema</w:t>
             </w:r>
-            <w:bookmarkStart w:id="1" w:name="_GoBack"/>
-            <w:bookmarkEnd w:id="1"/>
           </w:p>
         </w:tc>
         <w:tc>
@@ -1719,7 +2420,15 @@
               <w:jc w:val="both"/>
             </w:pPr>
             <w:r>
-              <w:t>Formar a los usuarios para el uso del Sistema para la Gerencia de la empresa “World&amp;Computer C.A.”</w:t>
+              <w:t>Formar a los usuarios para el uso del Sistema para la Gerencia de la empresa “</w:t>
+            </w:r>
+            <w:proofErr w:type="spellStart"/>
+            <w:r>
+              <w:t>World&amp;Computer</w:t>
+            </w:r>
+            <w:proofErr w:type="spellEnd"/>
+            <w:r>
+              <w:t xml:space="preserve"> C.A.”</w:t>
             </w:r>
           </w:p>
         </w:tc>

</xml_diff>